<commit_message>
finished class-components, state and lifecycle methods sections for building seasons mini app
</commit_message>
<xml_diff>
--- a/React Theory.docx
+++ b/React Theory.docx
@@ -735,6 +735,109 @@
           <w:szCs w:val="24"/>
         </w:rPr>
         <w:t>ime. 12.React method returns some(opdated) JSX. 13.React takes that JSX and updates content on the screen.</w:t>
+      </w:r>
+    </w:p>
+    <w:p>
+      <w:pPr>
+        <w:pStyle w:val="ListParagraph"/>
+        <w:numPr>
+          <w:ilvl w:val="0"/>
+          <w:numId w:val="11"/>
+        </w:numPr>
+        <w:rPr>
+          <w:sz w:val="24"/>
+          <w:szCs w:val="24"/>
+        </w:rPr>
+      </w:pPr>
+      <w:r>
+        <w:rPr>
+          <w:sz w:val="24"/>
+          <w:szCs w:val="24"/>
+        </w:rPr>
+        <w:t>Component Lifecycle method is a method that we can define inside in a class based components. Componenet Lifecycle:1.Constructor</w:t>
+      </w:r>
+      <w:r>
+        <w:rPr>
+          <w:sz w:val="24"/>
+          <w:szCs w:val="24"/>
+        </w:rPr>
+        <w:t>-&gt; Good place to do one-time setup</w:t>
+      </w:r>
+      <w:r>
+        <w:rPr>
+          <w:sz w:val="24"/>
+          <w:szCs w:val="24"/>
+        </w:rPr>
+        <w:t>; 2.Render(Content visible on screen)</w:t>
+      </w:r>
+      <w:r>
+        <w:rPr>
+          <w:sz w:val="24"/>
+          <w:szCs w:val="24"/>
+        </w:rPr>
+        <w:t>-&gt;Avoid doing anything besides returning JSX</w:t>
+      </w:r>
+      <w:r>
+        <w:rPr>
+          <w:sz w:val="24"/>
+          <w:szCs w:val="24"/>
+        </w:rPr>
+        <w:t>; 3.componentDidMount(Sit and wit for updates…)</w:t>
+      </w:r>
+      <w:r>
+        <w:rPr>
+          <w:sz w:val="24"/>
+          <w:szCs w:val="24"/>
+        </w:rPr>
+        <w:t>-&gt;Good place to do data-loading</w:t>
+      </w:r>
+      <w:r>
+        <w:rPr>
+          <w:sz w:val="24"/>
+          <w:szCs w:val="24"/>
+        </w:rPr>
+        <w:t>; 4.render-&gt;componentDidUpdate(Sit and wait until this component is not longer shown)</w:t>
+      </w:r>
+      <w:r>
+        <w:rPr>
+          <w:sz w:val="24"/>
+          <w:szCs w:val="24"/>
+        </w:rPr>
+        <w:t>-&gt;Good place to do more data-loading when state/props change</w:t>
+      </w:r>
+      <w:r>
+        <w:rPr>
+          <w:sz w:val="24"/>
+          <w:szCs w:val="24"/>
+        </w:rPr>
+        <w:t>; 5.componentWillUnmount</w:t>
+      </w:r>
+      <w:r>
+        <w:rPr>
+          <w:sz w:val="24"/>
+          <w:szCs w:val="24"/>
+        </w:rPr>
+        <w:t xml:space="preserve"> -&gt; Good place to do cleanup(especially for non-React stuff)…other licycle methods(rarely used):shouldComponentUpdate, getDerivedStateFromProps, getSnapshotBeforeUpdate.</w:t>
+      </w:r>
+    </w:p>
+    <w:p>
+      <w:pPr>
+        <w:pStyle w:val="ListParagraph"/>
+        <w:numPr>
+          <w:ilvl w:val="0"/>
+          <w:numId w:val="11"/>
+        </w:numPr>
+        <w:rPr>
+          <w:sz w:val="24"/>
+          <w:szCs w:val="24"/>
+        </w:rPr>
+      </w:pPr>
+      <w:r>
+        <w:rPr>
+          <w:sz w:val="24"/>
+          <w:szCs w:val="24"/>
+        </w:rPr>
+        <w:t>We can create default properties when initializing a component with Component.defaultProps={message:”Loading…”}</w:t>
       </w:r>
     </w:p>
     <w:sectPr>

</xml_diff>

<commit_message>
added handling user input pics-app, handling events, controlled vs. uncontrolled components
</commit_message>
<xml_diff>
--- a/React Theory.docx
+++ b/React Theory.docx
@@ -838,6 +838,81 @@
           <w:szCs w:val="24"/>
         </w:rPr>
         <w:t>We can create default properties when initializing a component with Component.defaultProps={message:”Loading…”}</w:t>
+      </w:r>
+    </w:p>
+    <w:p>
+      <w:pPr>
+        <w:pStyle w:val="ListParagraph"/>
+        <w:numPr>
+          <w:ilvl w:val="0"/>
+          <w:numId w:val="11"/>
+        </w:numPr>
+        <w:rPr>
+          <w:sz w:val="24"/>
+          <w:szCs w:val="24"/>
+        </w:rPr>
+      </w:pPr>
+      <w:r>
+        <w:rPr>
+          <w:sz w:val="24"/>
+          <w:szCs w:val="24"/>
+        </w:rPr>
+        <w:t>Special functions to pass to</w:t>
+      </w:r>
+      <w:r>
+        <w:rPr>
+          <w:sz w:val="24"/>
+          <w:szCs w:val="24"/>
+        </w:rPr>
+        <w:t xml:space="preserve"> specific html</w:t>
+      </w:r>
+      <w:r>
+        <w:rPr>
+          <w:sz w:val="24"/>
+          <w:szCs w:val="24"/>
+        </w:rPr>
+        <w:t xml:space="preserve"> element</w:t>
+      </w:r>
+      <w:r>
+        <w:rPr>
+          <w:sz w:val="24"/>
+          <w:szCs w:val="24"/>
+        </w:rPr>
+        <w:t>s</w:t>
+      </w:r>
+      <w:r>
+        <w:rPr>
+          <w:sz w:val="24"/>
+          <w:szCs w:val="24"/>
+        </w:rPr>
+        <w:t>: onClick= User click on something; onChange(user changes text in an input); onSubmit(User submits a form). This function accepts a reference to a function(a callback function)</w:t>
+      </w:r>
+    </w:p>
+    <w:p>
+      <w:pPr>
+        <w:pStyle w:val="ListParagraph"/>
+        <w:numPr>
+          <w:ilvl w:val="0"/>
+          <w:numId w:val="11"/>
+        </w:numPr>
+        <w:rPr>
+          <w:sz w:val="24"/>
+          <w:szCs w:val="24"/>
+        </w:rPr>
+      </w:pPr>
+      <w:r>
+        <w:rPr>
+          <w:sz w:val="24"/>
+          <w:szCs w:val="24"/>
+        </w:rPr>
+        <w:t>Control components vs Uncontroll components: Ex. Saving the input value into a state property and overwriting the value back to the input. After that we can control what is shown for the user(like only capitalized text).</w:t>
+      </w:r>
+      <w:r>
+        <w:rPr>
+          <w:sz w:val="24"/>
+          <w:szCs w:val="24"/>
+        </w:rPr>
+        <w:t xml:space="preserve"> Uncontrol components means that if we want a value we need to reach the DOM and extract the value from there</w:t>
       </w:r>
     </w:p>
     <w:sectPr>

</xml_diff>

<commit_message>
finished fetching pics v2.(working with refs, array.map,custom displaying images with grid and react) section
</commit_message>
<xml_diff>
--- a/React Theory.docx
+++ b/React Theory.docx
@@ -912,7 +912,122 @@
           <w:sz w:val="24"/>
           <w:szCs w:val="24"/>
         </w:rPr>
-        <w:t xml:space="preserve"> Uncontrol components means that if we want a value we need to reach the DOM and extract the value from there</w:t>
+        <w:t xml:space="preserve"> Uncontrol components means that if we want a value we need to reach the DOM and extract the value from ther</w:t>
+      </w:r>
+      <w:r>
+        <w:rPr>
+          <w:sz w:val="24"/>
+          <w:szCs w:val="24"/>
+        </w:rPr>
+        <w:t>e</w:t>
+      </w:r>
+    </w:p>
+    <w:p>
+      <w:pPr>
+        <w:pStyle w:val="ListParagraph"/>
+        <w:numPr>
+          <w:ilvl w:val="0"/>
+          <w:numId w:val="11"/>
+        </w:numPr>
+        <w:rPr>
+          <w:sz w:val="24"/>
+          <w:szCs w:val="24"/>
+        </w:rPr>
+      </w:pPr>
+      <w:r>
+        <w:rPr>
+          <w:sz w:val="24"/>
+          <w:szCs w:val="24"/>
+        </w:rPr>
+        <w:t>To access the props from a class component we need to refer it with this.props….</w:t>
+      </w:r>
+      <w:r>
+        <w:rPr>
+          <w:sz w:val="24"/>
+          <w:szCs w:val="24"/>
+        </w:rPr>
+        <w:t xml:space="preserve"> We can pass a prop from child to parent when passing the prop from parent to child, and then calling the method from the child as this.props.onSubmitParent(this.state.term)</w:t>
+      </w:r>
+    </w:p>
+    <w:p>
+      <w:pPr>
+        <w:pStyle w:val="ListParagraph"/>
+        <w:numPr>
+          <w:ilvl w:val="0"/>
+          <w:numId w:val="11"/>
+        </w:numPr>
+        <w:rPr>
+          <w:sz w:val="24"/>
+          <w:szCs w:val="24"/>
+        </w:rPr>
+      </w:pPr>
+      <w:r>
+        <w:rPr>
+          <w:sz w:val="24"/>
+          <w:szCs w:val="24"/>
+        </w:rPr>
+        <w:t>Using axios instead of fetch for making request to an API</w:t>
+      </w:r>
+    </w:p>
+    <w:p>
+      <w:pPr>
+        <w:pStyle w:val="ListParagraph"/>
+        <w:numPr>
+          <w:ilvl w:val="0"/>
+          <w:numId w:val="11"/>
+        </w:numPr>
+        <w:rPr>
+          <w:sz w:val="24"/>
+          <w:szCs w:val="24"/>
+        </w:rPr>
+      </w:pPr>
+      <w:r>
+        <w:rPr>
+          <w:sz w:val="24"/>
+          <w:szCs w:val="24"/>
+        </w:rPr>
+        <w:t>For list of elements we should add a key</w:t>
+      </w:r>
+      <w:r>
+        <w:rPr>
+          <w:sz w:val="24"/>
+          <w:szCs w:val="24"/>
+        </w:rPr>
+        <w:t xml:space="preserve"> to the root returned element</w:t>
+      </w:r>
+      <w:r>
+        <w:rPr>
+          <w:sz w:val="24"/>
+          <w:szCs w:val="24"/>
+        </w:rPr>
+        <w:t xml:space="preserve"> so that when the react render our content the performance will increase</w:t>
+      </w:r>
+    </w:p>
+    <w:p>
+      <w:pPr>
+        <w:pStyle w:val="ListParagraph"/>
+        <w:numPr>
+          <w:ilvl w:val="0"/>
+          <w:numId w:val="11"/>
+        </w:numPr>
+        <w:rPr>
+          <w:sz w:val="24"/>
+          <w:szCs w:val="24"/>
+        </w:rPr>
+      </w:pPr>
+      <w:r>
+        <w:rPr>
+          <w:sz w:val="24"/>
+          <w:szCs w:val="24"/>
+        </w:rPr>
+        <w:t>React Refs: gives access to a single DOM element; -We create refs in the constructor, assign them to instance variables, then pass to a particular JSX element as props</w:t>
+      </w:r>
+      <w:r>
+        <w:rPr>
+          <w:sz w:val="24"/>
+          <w:szCs w:val="24"/>
+        </w:rPr>
+        <w:t>(&lt;img ref={this.imageRef}</w:t>
       </w:r>
     </w:p>
     <w:sectPr>

</xml_diff>

<commit_message>
finished hooks in React section
</commit_message>
<xml_diff>
--- a/React Theory.docx
+++ b/React Theory.docx
@@ -39,7 +39,39 @@
           <w:sz w:val="24"/>
           <w:szCs w:val="24"/>
         </w:rPr>
-        <w:t>What is React? Is a JavaScript Library for building User Interface(Using components). Using components for split the User Interface is important and useful because we can build the building blocks as contained pieces of coded. If something need to change is much more easy to update the code</w:t>
+        <w:t xml:space="preserve">What is React? Is a JavaScript Library for building User </w:t>
+      </w:r>
+      <w:proofErr w:type="gramStart"/>
+      <w:r>
+        <w:rPr>
+          <w:sz w:val="24"/>
+          <w:szCs w:val="24"/>
+        </w:rPr>
+        <w:t>Interface(</w:t>
+      </w:r>
+      <w:proofErr w:type="gramEnd"/>
+      <w:r>
+        <w:rPr>
+          <w:sz w:val="24"/>
+          <w:szCs w:val="24"/>
+        </w:rPr>
+        <w:t xml:space="preserve">Using components). Using components for split the User Interface is important and useful because we can build the building blocks as contained pieces of coded. If something </w:t>
+      </w:r>
+      <w:proofErr w:type="gramStart"/>
+      <w:r>
+        <w:rPr>
+          <w:sz w:val="24"/>
+          <w:szCs w:val="24"/>
+        </w:rPr>
+        <w:t>need</w:t>
+      </w:r>
+      <w:proofErr w:type="gramEnd"/>
+      <w:r>
+        <w:rPr>
+          <w:sz w:val="24"/>
+          <w:szCs w:val="24"/>
+        </w:rPr>
+        <w:t xml:space="preserve"> to change is much more easy to update the code</w:t>
       </w:r>
       <w:r>
         <w:rPr>
@@ -94,27 +126,59 @@
           <w:sz w:val="24"/>
           <w:szCs w:val="24"/>
         </w:rPr>
-        <w:t xml:space="preserve"> or class that produces HTML to show the user(using JSX) and handles feedback from the user(using events handlers)</w:t>
-      </w:r>
-    </w:p>
-    <w:p>
-      <w:pPr>
-        <w:pStyle w:val="ListParagraph"/>
-        <w:numPr>
-          <w:ilvl w:val="0"/>
-          <w:numId w:val="11"/>
-        </w:numPr>
-        <w:rPr>
-          <w:sz w:val="24"/>
-          <w:szCs w:val="24"/>
-        </w:rPr>
-      </w:pPr>
-      <w:r>
-        <w:rPr>
-          <w:sz w:val="24"/>
-          <w:szCs w:val="24"/>
-        </w:rPr>
-        <w:t>An app Component:produces JSX and handles user events and RETURNS-&gt; JSX:Set of Instructions to tell React what content we want to show on the screen</w:t>
+        <w:t xml:space="preserve"> or class that produces HTML to show the </w:t>
+      </w:r>
+      <w:proofErr w:type="gramStart"/>
+      <w:r>
+        <w:rPr>
+          <w:sz w:val="24"/>
+          <w:szCs w:val="24"/>
+        </w:rPr>
+        <w:t>user(</w:t>
+      </w:r>
+      <w:proofErr w:type="gramEnd"/>
+      <w:r>
+        <w:rPr>
+          <w:sz w:val="24"/>
+          <w:szCs w:val="24"/>
+        </w:rPr>
+        <w:t>using JSX) and handles feedback from the user(using events handlers)</w:t>
+      </w:r>
+    </w:p>
+    <w:p>
+      <w:pPr>
+        <w:pStyle w:val="ListParagraph"/>
+        <w:numPr>
+          <w:ilvl w:val="0"/>
+          <w:numId w:val="11"/>
+        </w:numPr>
+        <w:rPr>
+          <w:sz w:val="24"/>
+          <w:szCs w:val="24"/>
+        </w:rPr>
+      </w:pPr>
+      <w:r>
+        <w:rPr>
+          <w:sz w:val="24"/>
+          <w:szCs w:val="24"/>
+        </w:rPr>
+        <w:t xml:space="preserve">An app </w:t>
+      </w:r>
+      <w:proofErr w:type="gramStart"/>
+      <w:r>
+        <w:rPr>
+          <w:sz w:val="24"/>
+          <w:szCs w:val="24"/>
+        </w:rPr>
+        <w:t>Component:produces</w:t>
+      </w:r>
+      <w:proofErr w:type="gramEnd"/>
+      <w:r>
+        <w:rPr>
+          <w:sz w:val="24"/>
+          <w:szCs w:val="24"/>
+        </w:rPr>
+        <w:t xml:space="preserve"> JSX and handles user events and RETURNS-&gt; JSX:Set of Instructions to tell React what content we want to show on the screen</w:t>
       </w:r>
     </w:p>
     <w:p>
@@ -188,88 +252,154 @@
           <w:sz w:val="24"/>
           <w:szCs w:val="24"/>
         </w:rPr>
-        <w:t>React Alternatives: Angular, Vue, jQuery(not so much)</w:t>
-      </w:r>
-    </w:p>
-    <w:p>
-      <w:pPr>
-        <w:pStyle w:val="ListParagraph"/>
-        <w:numPr>
-          <w:ilvl w:val="0"/>
-          <w:numId w:val="11"/>
-        </w:numPr>
-        <w:rPr>
-          <w:sz w:val="24"/>
-          <w:szCs w:val="24"/>
-        </w:rPr>
-      </w:pPr>
-      <w:r>
-        <w:rPr>
-          <w:sz w:val="24"/>
-          <w:szCs w:val="24"/>
-        </w:rPr>
-        <w:t>JSX Elements are used to tell React to create a normal HTML element(div, span, h1, table, hr, input” or to tell React to show another component(Field, Translate, Languages).</w:t>
-      </w:r>
-    </w:p>
-    <w:p>
-      <w:pPr>
-        <w:pStyle w:val="ListParagraph"/>
-        <w:numPr>
-          <w:ilvl w:val="0"/>
-          <w:numId w:val="11"/>
-        </w:numPr>
-        <w:rPr>
-          <w:sz w:val="24"/>
-          <w:szCs w:val="24"/>
-        </w:rPr>
-      </w:pPr>
-      <w:r>
-        <w:rPr>
-          <w:sz w:val="24"/>
-          <w:szCs w:val="24"/>
-        </w:rPr>
-        <w:t>Difference between React(Knows how to wok with components; Called a ‘reconciler’) and ReactDOM(Knows how to take instructions on what we want to show and turn it into HTML; Called a ‘renderer’)</w:t>
-      </w:r>
-    </w:p>
-    <w:p>
-      <w:pPr>
-        <w:pStyle w:val="ListParagraph"/>
-        <w:numPr>
-          <w:ilvl w:val="0"/>
-          <w:numId w:val="11"/>
-        </w:numPr>
-        <w:rPr>
-          <w:sz w:val="24"/>
-          <w:szCs w:val="24"/>
-        </w:rPr>
-      </w:pPr>
-      <w:r>
-        <w:rPr>
-          <w:sz w:val="24"/>
-          <w:szCs w:val="24"/>
-        </w:rPr>
-        <w:t>useState: -Function for working with React’s ‘state’ system; -State is used to keep track of data that changes over time; -Used to make React update the HTML on the screen</w:t>
-      </w:r>
-    </w:p>
-    <w:p>
-      <w:pPr>
-        <w:pStyle w:val="ListParagraph"/>
-        <w:numPr>
-          <w:ilvl w:val="0"/>
-          <w:numId w:val="11"/>
-        </w:numPr>
-        <w:rPr>
-          <w:sz w:val="24"/>
-          <w:szCs w:val="24"/>
-        </w:rPr>
-      </w:pPr>
-      <w:r>
-        <w:rPr>
-          <w:sz w:val="24"/>
-          <w:szCs w:val="24"/>
-        </w:rPr>
-        <w:t>Creating a new React app: npx create-react-app my-app</w:t>
-      </w:r>
+        <w:t xml:space="preserve">React Alternatives: Angular, Vue, </w:t>
+      </w:r>
+      <w:proofErr w:type="gramStart"/>
+      <w:r>
+        <w:rPr>
+          <w:sz w:val="24"/>
+          <w:szCs w:val="24"/>
+        </w:rPr>
+        <w:t>jQuery(</w:t>
+      </w:r>
+      <w:proofErr w:type="gramEnd"/>
+      <w:r>
+        <w:rPr>
+          <w:sz w:val="24"/>
+          <w:szCs w:val="24"/>
+        </w:rPr>
+        <w:t>not so much)</w:t>
+      </w:r>
+    </w:p>
+    <w:p>
+      <w:pPr>
+        <w:pStyle w:val="ListParagraph"/>
+        <w:numPr>
+          <w:ilvl w:val="0"/>
+          <w:numId w:val="11"/>
+        </w:numPr>
+        <w:rPr>
+          <w:sz w:val="24"/>
+          <w:szCs w:val="24"/>
+        </w:rPr>
+      </w:pPr>
+      <w:r>
+        <w:rPr>
+          <w:sz w:val="24"/>
+          <w:szCs w:val="24"/>
+        </w:rPr>
+        <w:t xml:space="preserve">JSX Elements are used to tell React to create a normal HTML </w:t>
+      </w:r>
+      <w:proofErr w:type="gramStart"/>
+      <w:r>
+        <w:rPr>
+          <w:sz w:val="24"/>
+          <w:szCs w:val="24"/>
+        </w:rPr>
+        <w:t>element(</w:t>
+      </w:r>
+      <w:proofErr w:type="gramEnd"/>
+      <w:r>
+        <w:rPr>
+          <w:sz w:val="24"/>
+          <w:szCs w:val="24"/>
+        </w:rPr>
+        <w:t>div, span, h1, table, hr, input” or to tell React to show another component(Field, Translate, Languages).</w:t>
+      </w:r>
+    </w:p>
+    <w:p>
+      <w:pPr>
+        <w:pStyle w:val="ListParagraph"/>
+        <w:numPr>
+          <w:ilvl w:val="0"/>
+          <w:numId w:val="11"/>
+        </w:numPr>
+        <w:rPr>
+          <w:sz w:val="24"/>
+          <w:szCs w:val="24"/>
+        </w:rPr>
+      </w:pPr>
+      <w:r>
+        <w:rPr>
+          <w:sz w:val="24"/>
+          <w:szCs w:val="24"/>
+        </w:rPr>
+        <w:t xml:space="preserve">Difference between </w:t>
+      </w:r>
+      <w:proofErr w:type="gramStart"/>
+      <w:r>
+        <w:rPr>
+          <w:sz w:val="24"/>
+          <w:szCs w:val="24"/>
+        </w:rPr>
+        <w:t>React(</w:t>
+      </w:r>
+      <w:proofErr w:type="gramEnd"/>
+      <w:r>
+        <w:rPr>
+          <w:sz w:val="24"/>
+          <w:szCs w:val="24"/>
+        </w:rPr>
+        <w:t>Knows how to wok with components; Called a ‘reconciler’) and ReactDOM(Knows how to take instructions on what we want to show and turn it into HTML; Called a ‘renderer’)</w:t>
+      </w:r>
+    </w:p>
+    <w:p>
+      <w:pPr>
+        <w:pStyle w:val="ListParagraph"/>
+        <w:numPr>
+          <w:ilvl w:val="0"/>
+          <w:numId w:val="11"/>
+        </w:numPr>
+        <w:rPr>
+          <w:sz w:val="24"/>
+          <w:szCs w:val="24"/>
+        </w:rPr>
+      </w:pPr>
+      <w:r>
+        <w:rPr>
+          <w:sz w:val="24"/>
+          <w:szCs w:val="24"/>
+        </w:rPr>
+        <w:t xml:space="preserve">useState: -Function for working with React’s ‘state’ system; -State is used to keep track of data that changes over time; -Used to make React update the HTML on the </w:t>
+      </w:r>
+      <w:proofErr w:type="gramStart"/>
+      <w:r>
+        <w:rPr>
+          <w:sz w:val="24"/>
+          <w:szCs w:val="24"/>
+        </w:rPr>
+        <w:t>screen</w:t>
+      </w:r>
+      <w:proofErr w:type="gramEnd"/>
+    </w:p>
+    <w:p>
+      <w:pPr>
+        <w:pStyle w:val="ListParagraph"/>
+        <w:numPr>
+          <w:ilvl w:val="0"/>
+          <w:numId w:val="11"/>
+        </w:numPr>
+        <w:rPr>
+          <w:sz w:val="24"/>
+          <w:szCs w:val="24"/>
+        </w:rPr>
+      </w:pPr>
+      <w:r>
+        <w:rPr>
+          <w:sz w:val="24"/>
+          <w:szCs w:val="24"/>
+        </w:rPr>
+        <w:t>Creating a new React app: npx create-react-app my-</w:t>
+      </w:r>
+      <w:proofErr w:type="gramStart"/>
+      <w:r>
+        <w:rPr>
+          <w:sz w:val="24"/>
+          <w:szCs w:val="24"/>
+        </w:rPr>
+        <w:t>app</w:t>
+      </w:r>
+      <w:proofErr w:type="gramEnd"/>
     </w:p>
     <w:p>
       <w:pPr>
@@ -293,79 +423,138 @@
       <w:r>
         <w:t xml:space="preserve">transform new syntax and polyfilling missing features </w:t>
       </w:r>
-      <w:r>
-        <w:rPr>
-          <w:sz w:val="24"/>
-          <w:szCs w:val="24"/>
-        </w:rPr>
-        <w:t>to  lower versions of javascript(&lt;ES6), so it can run to the old browsers</w:t>
-      </w:r>
-    </w:p>
-    <w:p>
-      <w:pPr>
-        <w:pStyle w:val="ListParagraph"/>
-        <w:numPr>
-          <w:ilvl w:val="0"/>
-          <w:numId w:val="11"/>
-        </w:numPr>
-        <w:rPr>
-          <w:sz w:val="24"/>
-          <w:szCs w:val="24"/>
-        </w:rPr>
-      </w:pPr>
-      <w:r>
-        <w:rPr>
-          <w:sz w:val="24"/>
-          <w:szCs w:val="24"/>
-        </w:rPr>
-        <w:t>Starting(npm start from react project) and stopping a project(ctrl + C).</w:t>
-      </w:r>
-    </w:p>
-    <w:p>
-      <w:pPr>
-        <w:pStyle w:val="ListParagraph"/>
-        <w:numPr>
-          <w:ilvl w:val="0"/>
-          <w:numId w:val="11"/>
-        </w:numPr>
-        <w:rPr>
-          <w:sz w:val="24"/>
-          <w:szCs w:val="24"/>
-        </w:rPr>
-      </w:pPr>
-      <w:r>
-        <w:rPr>
-          <w:sz w:val="24"/>
-          <w:szCs w:val="24"/>
-        </w:rPr>
-        <w:t>JSX: -Special dialect of JS(its not HTML!; - Browsers don’t understand JSX code! We write JSX then run tools to turn it into normal JS; -Very similar in form and function to HTML with a couple differences</w:t>
-      </w:r>
-    </w:p>
-    <w:p>
-      <w:pPr>
-        <w:pStyle w:val="ListParagraph"/>
-        <w:numPr>
-          <w:ilvl w:val="0"/>
-          <w:numId w:val="11"/>
-        </w:numPr>
-        <w:rPr>
-          <w:sz w:val="24"/>
-          <w:szCs w:val="24"/>
-        </w:rPr>
-      </w:pPr>
-      <w:r>
-        <w:rPr>
-          <w:sz w:val="24"/>
-          <w:szCs w:val="24"/>
-        </w:rPr>
-        <w:t>JSX vs HTML: Adding custom styling to an element uses different syntax; -Adding a class to an element uses different syntax</w:t>
-      </w:r>
-      <w:r>
-        <w:rPr>
-          <w:sz w:val="24"/>
-          <w:szCs w:val="24"/>
-        </w:rPr>
-        <w:t>(instead of class use className</w:t>
+      <w:proofErr w:type="gramStart"/>
+      <w:r>
+        <w:rPr>
+          <w:sz w:val="24"/>
+          <w:szCs w:val="24"/>
+        </w:rPr>
+        <w:t>to  lower</w:t>
+      </w:r>
+      <w:proofErr w:type="gramEnd"/>
+      <w:r>
+        <w:rPr>
+          <w:sz w:val="24"/>
+          <w:szCs w:val="24"/>
+        </w:rPr>
+        <w:t xml:space="preserve"> versions of javascript(&lt;ES6), so it can run to the old browsers</w:t>
+      </w:r>
+    </w:p>
+    <w:p>
+      <w:pPr>
+        <w:pStyle w:val="ListParagraph"/>
+        <w:numPr>
+          <w:ilvl w:val="0"/>
+          <w:numId w:val="11"/>
+        </w:numPr>
+        <w:rPr>
+          <w:sz w:val="24"/>
+          <w:szCs w:val="24"/>
+        </w:rPr>
+      </w:pPr>
+      <w:proofErr w:type="gramStart"/>
+      <w:r>
+        <w:rPr>
+          <w:sz w:val="24"/>
+          <w:szCs w:val="24"/>
+        </w:rPr>
+        <w:t>Starting(</w:t>
+      </w:r>
+      <w:proofErr w:type="gramEnd"/>
+      <w:r>
+        <w:rPr>
+          <w:sz w:val="24"/>
+          <w:szCs w:val="24"/>
+        </w:rPr>
+        <w:t>npm start from react project) and stopping a project(ctrl + C).</w:t>
+      </w:r>
+    </w:p>
+    <w:p>
+      <w:pPr>
+        <w:pStyle w:val="ListParagraph"/>
+        <w:numPr>
+          <w:ilvl w:val="0"/>
+          <w:numId w:val="11"/>
+        </w:numPr>
+        <w:rPr>
+          <w:sz w:val="24"/>
+          <w:szCs w:val="24"/>
+        </w:rPr>
+      </w:pPr>
+      <w:r>
+        <w:rPr>
+          <w:sz w:val="24"/>
+          <w:szCs w:val="24"/>
+        </w:rPr>
+        <w:t xml:space="preserve">JSX: -Special dialect of </w:t>
+      </w:r>
+      <w:proofErr w:type="gramStart"/>
+      <w:r>
+        <w:rPr>
+          <w:sz w:val="24"/>
+          <w:szCs w:val="24"/>
+        </w:rPr>
+        <w:t>JS(</w:t>
+      </w:r>
+      <w:proofErr w:type="gramEnd"/>
+      <w:r>
+        <w:rPr>
+          <w:sz w:val="24"/>
+          <w:szCs w:val="24"/>
+        </w:rPr>
+        <w:t xml:space="preserve">its not HTML!; - Browsers don’t understand JSX code! We write JSX then run tools to turn it into normal JS; -Very similar in form and function to HTML with a couple </w:t>
+      </w:r>
+      <w:proofErr w:type="gramStart"/>
+      <w:r>
+        <w:rPr>
+          <w:sz w:val="24"/>
+          <w:szCs w:val="24"/>
+        </w:rPr>
+        <w:t>differences</w:t>
+      </w:r>
+      <w:proofErr w:type="gramEnd"/>
+    </w:p>
+    <w:p>
+      <w:pPr>
+        <w:pStyle w:val="ListParagraph"/>
+        <w:numPr>
+          <w:ilvl w:val="0"/>
+          <w:numId w:val="11"/>
+        </w:numPr>
+        <w:rPr>
+          <w:sz w:val="24"/>
+          <w:szCs w:val="24"/>
+        </w:rPr>
+      </w:pPr>
+      <w:r>
+        <w:rPr>
+          <w:sz w:val="24"/>
+          <w:szCs w:val="24"/>
+        </w:rPr>
+        <w:t xml:space="preserve">JSX vs HTML: Adding custom styling to an element uses different syntax; -Adding a class to an element uses different </w:t>
+      </w:r>
+      <w:proofErr w:type="gramStart"/>
+      <w:r>
+        <w:rPr>
+          <w:sz w:val="24"/>
+          <w:szCs w:val="24"/>
+        </w:rPr>
+        <w:t>syntax</w:t>
+      </w:r>
+      <w:r>
+        <w:rPr>
+          <w:sz w:val="24"/>
+          <w:szCs w:val="24"/>
+        </w:rPr>
+        <w:t>(</w:t>
+      </w:r>
+      <w:proofErr w:type="gramEnd"/>
+      <w:r>
+        <w:rPr>
+          <w:sz w:val="24"/>
+          <w:szCs w:val="24"/>
+        </w:rPr>
+        <w:t>instead of class use className</w:t>
       </w:r>
       <w:r>
         <w:rPr>
@@ -435,61 +624,119 @@
           <w:szCs w:val="24"/>
         </w:rPr>
         <w:lastRenderedPageBreak/>
-        <w:t>HTML &lt;div style=”background-color:red;”&gt;&lt;/div&gt; ====&gt; JSX &lt;div style={{backgroundColor: “red”}}&gt;&lt;/div&gt;</w:t>
-      </w:r>
-    </w:p>
-    <w:p>
-      <w:pPr>
-        <w:pStyle w:val="ListParagraph"/>
-        <w:numPr>
-          <w:ilvl w:val="0"/>
-          <w:numId w:val="11"/>
-        </w:numPr>
-        <w:rPr>
-          <w:sz w:val="24"/>
-          <w:szCs w:val="24"/>
-        </w:rPr>
-      </w:pPr>
-      <w:r>
-        <w:rPr>
-          <w:sz w:val="24"/>
-          <w:szCs w:val="24"/>
-        </w:rPr>
-        <w:t>React ecosystem: Component Nesting(A component can be shown inside of another); - Component Resuability(We want to make components that can be easily reused through out application); Component Configuration(We whould be able to configure a component when it is created)</w:t>
-      </w:r>
-    </w:p>
-    <w:p>
-      <w:pPr>
-        <w:pStyle w:val="ListParagraph"/>
-        <w:numPr>
-          <w:ilvl w:val="0"/>
-          <w:numId w:val="11"/>
-        </w:numPr>
-        <w:rPr>
-          <w:sz w:val="24"/>
-          <w:szCs w:val="24"/>
-        </w:rPr>
-      </w:pPr>
-      <w:r>
-        <w:rPr>
-          <w:sz w:val="24"/>
-          <w:szCs w:val="24"/>
-        </w:rPr>
-        <w:t>Creating a Reusable, Configurable Component: 1.Identify the JSX that appears to be duplicated; 2. What is the purpose of that block of JSX? Think of a descriptive name for what it does; 3. Create a new file to house this new component -it should have the same name as the component; 4. Create a new component in the new file, paste the JSX into it; 5. Make the new component configurable by using React’s “props” system</w:t>
-      </w:r>
-    </w:p>
-    <w:p>
-      <w:pPr>
-        <w:pStyle w:val="ListParagraph"/>
-        <w:numPr>
-          <w:ilvl w:val="0"/>
-          <w:numId w:val="11"/>
-        </w:numPr>
-        <w:rPr>
-          <w:sz w:val="24"/>
-          <w:szCs w:val="24"/>
-        </w:rPr>
-      </w:pPr>
+        <w:t>HTML &lt;div style</w:t>
+      </w:r>
+      <w:proofErr w:type="gramStart"/>
+      <w:r>
+        <w:rPr>
+          <w:sz w:val="24"/>
+          <w:szCs w:val="24"/>
+        </w:rPr>
+        <w:t>=”background</w:t>
+      </w:r>
+      <w:proofErr w:type="gramEnd"/>
+      <w:r>
+        <w:rPr>
+          <w:sz w:val="24"/>
+          <w:szCs w:val="24"/>
+        </w:rPr>
+        <w:t>-color:red;”&gt;&lt;/div&gt; ====&gt; JSX &lt;div style={{backgroundColor: “red”}}&gt;&lt;/div&gt;</w:t>
+      </w:r>
+    </w:p>
+    <w:p>
+      <w:pPr>
+        <w:pStyle w:val="ListParagraph"/>
+        <w:numPr>
+          <w:ilvl w:val="0"/>
+          <w:numId w:val="11"/>
+        </w:numPr>
+        <w:rPr>
+          <w:sz w:val="24"/>
+          <w:szCs w:val="24"/>
+        </w:rPr>
+      </w:pPr>
+      <w:r>
+        <w:rPr>
+          <w:sz w:val="24"/>
+          <w:szCs w:val="24"/>
+        </w:rPr>
+        <w:t xml:space="preserve">React ecosystem: Component </w:t>
+      </w:r>
+      <w:proofErr w:type="gramStart"/>
+      <w:r>
+        <w:rPr>
+          <w:sz w:val="24"/>
+          <w:szCs w:val="24"/>
+        </w:rPr>
+        <w:t>Nesting(</w:t>
+      </w:r>
+      <w:proofErr w:type="gramEnd"/>
+      <w:r>
+        <w:rPr>
+          <w:sz w:val="24"/>
+          <w:szCs w:val="24"/>
+        </w:rPr>
+        <w:t>A component can be shown inside of another); - Component Resuability(We want to make components that can be easily reused through out application); Component Configuration(We whould be able to configure a component when it is created)</w:t>
+      </w:r>
+    </w:p>
+    <w:p>
+      <w:pPr>
+        <w:pStyle w:val="ListParagraph"/>
+        <w:numPr>
+          <w:ilvl w:val="0"/>
+          <w:numId w:val="11"/>
+        </w:numPr>
+        <w:rPr>
+          <w:sz w:val="24"/>
+          <w:szCs w:val="24"/>
+        </w:rPr>
+      </w:pPr>
+      <w:r>
+        <w:rPr>
+          <w:sz w:val="24"/>
+          <w:szCs w:val="24"/>
+        </w:rPr>
+        <w:t xml:space="preserve">Creating a Reusable, Configurable Component: </w:t>
+      </w:r>
+      <w:proofErr w:type="gramStart"/>
+      <w:r>
+        <w:rPr>
+          <w:sz w:val="24"/>
+          <w:szCs w:val="24"/>
+        </w:rPr>
+        <w:t>1.Identify</w:t>
+      </w:r>
+      <w:proofErr w:type="gramEnd"/>
+      <w:r>
+        <w:rPr>
+          <w:sz w:val="24"/>
+          <w:szCs w:val="24"/>
+        </w:rPr>
+        <w:t xml:space="preserve"> the JSX that appears to be duplicated; 2. What is the purpose of that block of JSX? Think of a descriptive name for what it does; 3. Create a new file to house this new component -it should have the same name as the component; 4. Create a new component in the new file, paste the JSX into it; 5. Make the new component configurable by using React’s “props” </w:t>
+      </w:r>
+      <w:proofErr w:type="gramStart"/>
+      <w:r>
+        <w:rPr>
+          <w:sz w:val="24"/>
+          <w:szCs w:val="24"/>
+        </w:rPr>
+        <w:t>system</w:t>
+      </w:r>
+      <w:proofErr w:type="gramEnd"/>
+    </w:p>
+    <w:p>
+      <w:pPr>
+        <w:pStyle w:val="ListParagraph"/>
+        <w:numPr>
+          <w:ilvl w:val="0"/>
+          <w:numId w:val="11"/>
+        </w:numPr>
+        <w:rPr>
+          <w:sz w:val="24"/>
+          <w:szCs w:val="24"/>
+        </w:rPr>
+      </w:pPr>
+      <w:proofErr w:type="gramStart"/>
       <w:r>
         <w:rPr>
           <w:sz w:val="24"/>
@@ -502,7 +749,15 @@
           <w:sz w:val="24"/>
           <w:szCs w:val="24"/>
         </w:rPr>
-        <w:t>(Properties)</w:t>
+        <w:t>(</w:t>
+      </w:r>
+      <w:proofErr w:type="gramEnd"/>
+      <w:r>
+        <w:rPr>
+          <w:sz w:val="24"/>
+          <w:szCs w:val="24"/>
+        </w:rPr>
+        <w:t>Properties)</w:t>
       </w:r>
       <w:r>
         <w:rPr>
@@ -523,14 +778,46 @@
           <w:sz w:val="24"/>
           <w:szCs w:val="24"/>
         </w:rPr>
-        <w:t xml:space="preserve"> =&gt; {props.author}</w:t>
-      </w:r>
-      <w:r>
-        <w:rPr>
-          <w:sz w:val="24"/>
-          <w:szCs w:val="24"/>
-        </w:rPr>
-        <w:t>. Other way to pass the props is to use the props.children when passing an entire component as a prop(</w:t>
+        <w:t xml:space="preserve"> =&gt; {</w:t>
+      </w:r>
+      <w:proofErr w:type="gramStart"/>
+      <w:r>
+        <w:rPr>
+          <w:sz w:val="24"/>
+          <w:szCs w:val="24"/>
+        </w:rPr>
+        <w:t>props.author</w:t>
+      </w:r>
+      <w:proofErr w:type="gramEnd"/>
+      <w:r>
+        <w:rPr>
+          <w:sz w:val="24"/>
+          <w:szCs w:val="24"/>
+        </w:rPr>
+        <w:t>}</w:t>
+      </w:r>
+      <w:r>
+        <w:rPr>
+          <w:sz w:val="24"/>
+          <w:szCs w:val="24"/>
+        </w:rPr>
+        <w:t xml:space="preserve">. Other way to pass the props is to use the </w:t>
+      </w:r>
+      <w:proofErr w:type="gramStart"/>
+      <w:r>
+        <w:rPr>
+          <w:sz w:val="24"/>
+          <w:szCs w:val="24"/>
+        </w:rPr>
+        <w:t>props.children</w:t>
+      </w:r>
+      <w:proofErr w:type="gramEnd"/>
+      <w:r>
+        <w:rPr>
+          <w:sz w:val="24"/>
+          <w:szCs w:val="24"/>
+        </w:rPr>
+        <w:t xml:space="preserve"> when passing an entire component as a prop(</w:t>
       </w:r>
       <w:r>
         <w:rPr>
@@ -558,107 +845,205 @@
           <w:sz w:val="24"/>
           <w:szCs w:val="24"/>
         </w:rPr>
-        <w:t>…. -&gt;{props.children}).</w:t>
-      </w:r>
-    </w:p>
-    <w:p>
-      <w:pPr>
-        <w:pStyle w:val="ListParagraph"/>
-        <w:numPr>
-          <w:ilvl w:val="0"/>
-          <w:numId w:val="11"/>
-        </w:numPr>
-        <w:rPr>
-          <w:sz w:val="24"/>
-          <w:szCs w:val="24"/>
-        </w:rPr>
-      </w:pPr>
-      <w:r>
-        <w:rPr>
-          <w:sz w:val="24"/>
-          <w:szCs w:val="24"/>
-        </w:rPr>
-        <w:t>How React Used to Be: -Functional Components-&gt;Can produce JSX to show content to the user; -Class Components: Can produce JSX to show content to the user, Can use the Lifecycle Method system to run  code at specific points in time. Can use the ‘state’ system to update content on the screen</w:t>
-      </w:r>
-    </w:p>
-    <w:p>
-      <w:pPr>
-        <w:pStyle w:val="ListParagraph"/>
-        <w:numPr>
-          <w:ilvl w:val="0"/>
-          <w:numId w:val="11"/>
-        </w:numPr>
-        <w:rPr>
-          <w:sz w:val="24"/>
-          <w:szCs w:val="24"/>
-        </w:rPr>
-      </w:pPr>
-      <w:r>
-        <w:rPr>
-          <w:sz w:val="24"/>
-          <w:szCs w:val="24"/>
-        </w:rPr>
-        <w:t>How React is NOW: The Hooks system allwas function components to have the same functionality as the Class components(Can use Hooks to run code at specific points in time; Can use Hooks to access state system and update content on screen)</w:t>
-      </w:r>
-    </w:p>
-    <w:p>
-      <w:pPr>
-        <w:pStyle w:val="ListParagraph"/>
-        <w:numPr>
-          <w:ilvl w:val="0"/>
-          <w:numId w:val="11"/>
-        </w:numPr>
-        <w:rPr>
-          <w:sz w:val="24"/>
-          <w:szCs w:val="24"/>
-        </w:rPr>
-      </w:pPr>
-      <w:r>
-        <w:rPr>
-          <w:sz w:val="24"/>
-          <w:szCs w:val="24"/>
-        </w:rPr>
-        <w:t>Functional Components:good for simple content; -Class components: good for just about everything else</w:t>
-      </w:r>
-    </w:p>
-    <w:p>
-      <w:pPr>
-        <w:pStyle w:val="ListParagraph"/>
-        <w:numPr>
-          <w:ilvl w:val="0"/>
-          <w:numId w:val="11"/>
-        </w:numPr>
-        <w:rPr>
-          <w:sz w:val="24"/>
-          <w:szCs w:val="24"/>
-        </w:rPr>
-      </w:pPr>
-      <w:r>
-        <w:rPr>
-          <w:sz w:val="24"/>
-          <w:szCs w:val="24"/>
-        </w:rPr>
-        <w:t>Benefits of Class components: -Easier code organization; -Can use’state’ (another React system)-&gt;Easier to handle user input; -Understands lifecycle events-&gt;Easier to do things when the app first starts</w:t>
-      </w:r>
-    </w:p>
-    <w:p>
-      <w:pPr>
-        <w:pStyle w:val="ListParagraph"/>
-        <w:numPr>
-          <w:ilvl w:val="0"/>
-          <w:numId w:val="11"/>
-        </w:numPr>
-        <w:rPr>
-          <w:sz w:val="24"/>
-          <w:szCs w:val="24"/>
-        </w:rPr>
-      </w:pPr>
-      <w:r>
-        <w:rPr>
-          <w:sz w:val="24"/>
-          <w:szCs w:val="24"/>
-        </w:rPr>
-        <w:t>Rules of Class Components: -Must be a JavaScript Class ; -Must extend(subclass) React.Component; -Must define a ‘render’ method that returns some amount of JS</w:t>
+        <w:t>…. -&gt;{</w:t>
+      </w:r>
+      <w:proofErr w:type="gramStart"/>
+      <w:r>
+        <w:rPr>
+          <w:sz w:val="24"/>
+          <w:szCs w:val="24"/>
+        </w:rPr>
+        <w:t>props.children</w:t>
+      </w:r>
+      <w:proofErr w:type="gramEnd"/>
+      <w:r>
+        <w:rPr>
+          <w:sz w:val="24"/>
+          <w:szCs w:val="24"/>
+        </w:rPr>
+        <w:t>}).</w:t>
+      </w:r>
+    </w:p>
+    <w:p>
+      <w:pPr>
+        <w:pStyle w:val="ListParagraph"/>
+        <w:numPr>
+          <w:ilvl w:val="0"/>
+          <w:numId w:val="11"/>
+        </w:numPr>
+        <w:rPr>
+          <w:sz w:val="24"/>
+          <w:szCs w:val="24"/>
+        </w:rPr>
+      </w:pPr>
+      <w:r>
+        <w:rPr>
+          <w:sz w:val="24"/>
+          <w:szCs w:val="24"/>
+        </w:rPr>
+        <w:t xml:space="preserve">How React Used to Be: -Functional Components-&gt;Can produce JSX to show content to the user; -Class Components: Can produce JSX to show content to the user, Can use the Lifecycle Method system to </w:t>
+      </w:r>
+      <w:proofErr w:type="gramStart"/>
+      <w:r>
+        <w:rPr>
+          <w:sz w:val="24"/>
+          <w:szCs w:val="24"/>
+        </w:rPr>
+        <w:t>run  code</w:t>
+      </w:r>
+      <w:proofErr w:type="gramEnd"/>
+      <w:r>
+        <w:rPr>
+          <w:sz w:val="24"/>
+          <w:szCs w:val="24"/>
+        </w:rPr>
+        <w:t xml:space="preserve"> at specific points in time. Can use the ‘state’ system to update content on the </w:t>
+      </w:r>
+      <w:proofErr w:type="gramStart"/>
+      <w:r>
+        <w:rPr>
+          <w:sz w:val="24"/>
+          <w:szCs w:val="24"/>
+        </w:rPr>
+        <w:t>screen</w:t>
+      </w:r>
+      <w:proofErr w:type="gramEnd"/>
+    </w:p>
+    <w:p>
+      <w:pPr>
+        <w:pStyle w:val="ListParagraph"/>
+        <w:numPr>
+          <w:ilvl w:val="0"/>
+          <w:numId w:val="11"/>
+        </w:numPr>
+        <w:rPr>
+          <w:sz w:val="24"/>
+          <w:szCs w:val="24"/>
+        </w:rPr>
+      </w:pPr>
+      <w:r>
+        <w:rPr>
+          <w:sz w:val="24"/>
+          <w:szCs w:val="24"/>
+        </w:rPr>
+        <w:t xml:space="preserve">How React is NOW: The Hooks system allwas function components to have the same functionality as the Class </w:t>
+      </w:r>
+      <w:proofErr w:type="gramStart"/>
+      <w:r>
+        <w:rPr>
+          <w:sz w:val="24"/>
+          <w:szCs w:val="24"/>
+        </w:rPr>
+        <w:t>components(</w:t>
+      </w:r>
+      <w:proofErr w:type="gramEnd"/>
+      <w:r>
+        <w:rPr>
+          <w:sz w:val="24"/>
+          <w:szCs w:val="24"/>
+        </w:rPr>
+        <w:t>Can use Hooks to run code at specific points in time; Can use Hooks to access state system and update content on screen)</w:t>
+      </w:r>
+    </w:p>
+    <w:p>
+      <w:pPr>
+        <w:pStyle w:val="ListParagraph"/>
+        <w:numPr>
+          <w:ilvl w:val="0"/>
+          <w:numId w:val="11"/>
+        </w:numPr>
+        <w:rPr>
+          <w:sz w:val="24"/>
+          <w:szCs w:val="24"/>
+        </w:rPr>
+      </w:pPr>
+      <w:r>
+        <w:rPr>
+          <w:sz w:val="24"/>
+          <w:szCs w:val="24"/>
+        </w:rPr>
+        <w:t xml:space="preserve">Functional </w:t>
+      </w:r>
+      <w:proofErr w:type="gramStart"/>
+      <w:r>
+        <w:rPr>
+          <w:sz w:val="24"/>
+          <w:szCs w:val="24"/>
+        </w:rPr>
+        <w:t>Components:good</w:t>
+      </w:r>
+      <w:proofErr w:type="gramEnd"/>
+      <w:r>
+        <w:rPr>
+          <w:sz w:val="24"/>
+          <w:szCs w:val="24"/>
+        </w:rPr>
+        <w:t xml:space="preserve"> for simple content; -Class components: good for just about everything else</w:t>
+      </w:r>
+    </w:p>
+    <w:p>
+      <w:pPr>
+        <w:pStyle w:val="ListParagraph"/>
+        <w:numPr>
+          <w:ilvl w:val="0"/>
+          <w:numId w:val="11"/>
+        </w:numPr>
+        <w:rPr>
+          <w:sz w:val="24"/>
+          <w:szCs w:val="24"/>
+        </w:rPr>
+      </w:pPr>
+      <w:r>
+        <w:rPr>
+          <w:sz w:val="24"/>
+          <w:szCs w:val="24"/>
+        </w:rPr>
+        <w:t xml:space="preserve">Benefits of Class components: -Easier code organization; -Can use’state’ (another React system)-&gt;Easier to handle user input; -Understands lifecycle events-&gt;Easier to do things when the app first </w:t>
+      </w:r>
+      <w:proofErr w:type="gramStart"/>
+      <w:r>
+        <w:rPr>
+          <w:sz w:val="24"/>
+          <w:szCs w:val="24"/>
+        </w:rPr>
+        <w:t>starts</w:t>
+      </w:r>
+      <w:proofErr w:type="gramEnd"/>
+    </w:p>
+    <w:p>
+      <w:pPr>
+        <w:pStyle w:val="ListParagraph"/>
+        <w:numPr>
+          <w:ilvl w:val="0"/>
+          <w:numId w:val="11"/>
+        </w:numPr>
+        <w:rPr>
+          <w:sz w:val="24"/>
+          <w:szCs w:val="24"/>
+        </w:rPr>
+      </w:pPr>
+      <w:r>
+        <w:rPr>
+          <w:sz w:val="24"/>
+          <w:szCs w:val="24"/>
+        </w:rPr>
+        <w:t xml:space="preserve">Rules of Class Components: -Must be a JavaScript </w:t>
+      </w:r>
+      <w:proofErr w:type="gramStart"/>
+      <w:r>
+        <w:rPr>
+          <w:sz w:val="24"/>
+          <w:szCs w:val="24"/>
+        </w:rPr>
+        <w:t>Class ;</w:t>
+      </w:r>
+      <w:proofErr w:type="gramEnd"/>
+      <w:r>
+        <w:rPr>
+          <w:sz w:val="24"/>
+          <w:szCs w:val="24"/>
+        </w:rPr>
+        <w:t xml:space="preserve"> -Must extend(subclass) React.Component; -Must define a ‘render’ method that returns some amount of JS</w:t>
       </w:r>
       <w:r>
         <w:rPr>
@@ -685,14 +1070,30 @@
           <w:sz w:val="24"/>
           <w:szCs w:val="24"/>
         </w:rPr>
-        <w:t>Rules of State: -Only usable with class components</w:t>
-      </w:r>
-      <w:r>
-        <w:rPr>
-          <w:sz w:val="24"/>
-          <w:szCs w:val="24"/>
-        </w:rPr>
-        <w:t>(Tehchincally can be used with functional components using the “hooks” system)</w:t>
+        <w:t xml:space="preserve">Rules of State: -Only usable with class </w:t>
+      </w:r>
+      <w:proofErr w:type="gramStart"/>
+      <w:r>
+        <w:rPr>
+          <w:sz w:val="24"/>
+          <w:szCs w:val="24"/>
+        </w:rPr>
+        <w:t>components</w:t>
+      </w:r>
+      <w:r>
+        <w:rPr>
+          <w:sz w:val="24"/>
+          <w:szCs w:val="24"/>
+        </w:rPr>
+        <w:t>(</w:t>
+      </w:r>
+      <w:proofErr w:type="gramEnd"/>
+      <w:r>
+        <w:rPr>
+          <w:sz w:val="24"/>
+          <w:szCs w:val="24"/>
+        </w:rPr>
+        <w:t>Tehchincally can be used with functional components using the “hooks” system)</w:t>
       </w:r>
       <w:r>
         <w:rPr>
@@ -727,7 +1128,55 @@
           <w:szCs w:val="24"/>
         </w:rPr>
         <w:lastRenderedPageBreak/>
-        <w:t>and assigned to the “this.state” property. 5.We call geolocation service. 6.React calls the components render method. 7.App return JSX, gets rendered to page as HTML…8. We get result of geolocation!. 9.We update our state object with a call to “this.setState”. 10.React sees that we updated the state of a component. 11.React calls our ‘render” method as second t</w:t>
+        <w:t>and assigned to the “</w:t>
+      </w:r>
+      <w:proofErr w:type="gramStart"/>
+      <w:r>
+        <w:rPr>
+          <w:sz w:val="24"/>
+          <w:szCs w:val="24"/>
+        </w:rPr>
+        <w:t>this.state</w:t>
+      </w:r>
+      <w:proofErr w:type="gramEnd"/>
+      <w:r>
+        <w:rPr>
+          <w:sz w:val="24"/>
+          <w:szCs w:val="24"/>
+        </w:rPr>
+        <w:t xml:space="preserve">” property. 5.We call geolocation service. 6.React calls the components render method. 7.App return JSX, gets rendered to page as HTML…8. We get result of </w:t>
+      </w:r>
+      <w:proofErr w:type="gramStart"/>
+      <w:r>
+        <w:rPr>
+          <w:sz w:val="24"/>
+          <w:szCs w:val="24"/>
+        </w:rPr>
+        <w:t>geolocation!.</w:t>
+      </w:r>
+      <w:proofErr w:type="gramEnd"/>
+      <w:r>
+        <w:rPr>
+          <w:sz w:val="24"/>
+          <w:szCs w:val="24"/>
+        </w:rPr>
+        <w:t xml:space="preserve"> 9.We update our state object with a call to “</w:t>
+      </w:r>
+      <w:proofErr w:type="gramStart"/>
+      <w:r>
+        <w:rPr>
+          <w:sz w:val="24"/>
+          <w:szCs w:val="24"/>
+        </w:rPr>
+        <w:t>this.setState</w:t>
+      </w:r>
+      <w:proofErr w:type="gramEnd"/>
+      <w:r>
+        <w:rPr>
+          <w:sz w:val="24"/>
+          <w:szCs w:val="24"/>
+        </w:rPr>
+        <w:t>”. 10.React sees that we updated the state of a component. 11.React calls our ‘render” method as second t</w:t>
       </w:r>
       <w:r>
         <w:rPr>
@@ -754,7 +1203,23 @@
           <w:sz w:val="24"/>
           <w:szCs w:val="24"/>
         </w:rPr>
-        <w:t>Component Lifecycle method is a method that we can define inside in a class based components. Componenet Lifecycle:1.Constructor</w:t>
+        <w:t xml:space="preserve">Component Lifecycle method is a method that we can define inside in a </w:t>
+      </w:r>
+      <w:proofErr w:type="gramStart"/>
+      <w:r>
+        <w:rPr>
+          <w:sz w:val="24"/>
+          <w:szCs w:val="24"/>
+        </w:rPr>
+        <w:t>class based</w:t>
+      </w:r>
+      <w:proofErr w:type="gramEnd"/>
+      <w:r>
+        <w:rPr>
+          <w:sz w:val="24"/>
+          <w:szCs w:val="24"/>
+        </w:rPr>
+        <w:t xml:space="preserve"> components. Componenet Lifecycle:1.Constructor</w:t>
       </w:r>
       <w:r>
         <w:rPr>
@@ -823,21 +1288,101 @@
     <w:p>
       <w:pPr>
         <w:pStyle w:val="ListParagraph"/>
-        <w:numPr>
-          <w:ilvl w:val="0"/>
-          <w:numId w:val="11"/>
-        </w:numPr>
-        <w:rPr>
-          <w:sz w:val="24"/>
-          <w:szCs w:val="24"/>
-        </w:rPr>
-      </w:pPr>
-      <w:r>
-        <w:rPr>
-          <w:sz w:val="24"/>
-          <w:szCs w:val="24"/>
-        </w:rPr>
-        <w:t>We can create default properties when initializing a component with Component.defaultProps={message:”Loading…”}</w:t>
+        <w:rPr>
+          <w:sz w:val="24"/>
+          <w:szCs w:val="24"/>
+        </w:rPr>
+      </w:pPr>
+      <w:r>
+        <w:rPr>
+          <w:noProof/>
+          <w:sz w:val="24"/>
+          <w:szCs w:val="24"/>
+        </w:rPr>
+        <w:drawing>
+          <wp:inline distT="0" distB="0" distL="0" distR="0" wp14:anchorId="103672F3" wp14:editId="0BCF2ED5">
+            <wp:extent cx="4371975" cy="2286000"/>
+            <wp:effectExtent l="0" t="0" r="9525" b="0"/>
+            <wp:docPr id="2" name="Picture 2"/>
+            <wp:cNvGraphicFramePr>
+              <a:graphicFrameLocks xmlns:a="http://schemas.openxmlformats.org/drawingml/2006/main" noChangeAspect="1"/>
+            </wp:cNvGraphicFramePr>
+            <a:graphic xmlns:a="http://schemas.openxmlformats.org/drawingml/2006/main">
+              <a:graphicData uri="http://schemas.openxmlformats.org/drawingml/2006/picture">
+                <pic:pic xmlns:pic="http://schemas.openxmlformats.org/drawingml/2006/picture">
+                  <pic:nvPicPr>
+                    <pic:cNvPr id="0" name="Picture 2"/>
+                    <pic:cNvPicPr>
+                      <a:picLocks noChangeAspect="1" noChangeArrowheads="1"/>
+                    </pic:cNvPicPr>
+                  </pic:nvPicPr>
+                  <pic:blipFill>
+                    <a:blip r:embed="rId5">
+                      <a:extLst>
+                        <a:ext uri="{28A0092B-C50C-407E-A947-70E740481C1C}">
+                          <a14:useLocalDpi xmlns:a14="http://schemas.microsoft.com/office/drawing/2010/main" val="0"/>
+                        </a:ext>
+                      </a:extLst>
+                    </a:blip>
+                    <a:srcRect/>
+                    <a:stretch>
+                      <a:fillRect/>
+                    </a:stretch>
+                  </pic:blipFill>
+                  <pic:spPr bwMode="auto">
+                    <a:xfrm>
+                      <a:off x="0" y="0"/>
+                      <a:ext cx="4371975" cy="2286000"/>
+                    </a:xfrm>
+                    <a:prstGeom prst="rect">
+                      <a:avLst/>
+                    </a:prstGeom>
+                    <a:noFill/>
+                    <a:ln>
+                      <a:noFill/>
+                    </a:ln>
+                  </pic:spPr>
+                </pic:pic>
+              </a:graphicData>
+            </a:graphic>
+          </wp:inline>
+        </w:drawing>
+      </w:r>
+    </w:p>
+    <w:p>
+      <w:pPr>
+        <w:pStyle w:val="ListParagraph"/>
+        <w:numPr>
+          <w:ilvl w:val="0"/>
+          <w:numId w:val="11"/>
+        </w:numPr>
+        <w:rPr>
+          <w:sz w:val="24"/>
+          <w:szCs w:val="24"/>
+        </w:rPr>
+      </w:pPr>
+      <w:r>
+        <w:rPr>
+          <w:sz w:val="24"/>
+          <w:szCs w:val="24"/>
+        </w:rPr>
+        <w:t>We can create default properties when initializing a component with Component.defaultProps</w:t>
+      </w:r>
+      <w:proofErr w:type="gramStart"/>
+      <w:r>
+        <w:rPr>
+          <w:sz w:val="24"/>
+          <w:szCs w:val="24"/>
+        </w:rPr>
+        <w:t>={</w:t>
+      </w:r>
+      <w:proofErr w:type="gramEnd"/>
+      <w:r>
+        <w:rPr>
+          <w:sz w:val="24"/>
+          <w:szCs w:val="24"/>
+        </w:rPr>
+        <w:t>message:”Loading…”}</w:t>
       </w:r>
     </w:p>
     <w:p>
@@ -885,34 +1430,98 @@
           <w:sz w:val="24"/>
           <w:szCs w:val="24"/>
         </w:rPr>
-        <w:t>: onClick= User click on something; onChange(user changes text in an input); onSubmit(User submits a form). This function accepts a reference to a function(a callback function)</w:t>
-      </w:r>
-    </w:p>
-    <w:p>
-      <w:pPr>
-        <w:pStyle w:val="ListParagraph"/>
-        <w:numPr>
-          <w:ilvl w:val="0"/>
-          <w:numId w:val="11"/>
-        </w:numPr>
-        <w:rPr>
-          <w:sz w:val="24"/>
-          <w:szCs w:val="24"/>
-        </w:rPr>
-      </w:pPr>
-      <w:r>
-        <w:rPr>
-          <w:sz w:val="24"/>
-          <w:szCs w:val="24"/>
-        </w:rPr>
-        <w:t>Control components vs Uncontroll components: Ex. Saving the input value into a state property and overwriting the value back to the input. After that we can control what is shown for the user(like only capitalized text).</w:t>
-      </w:r>
-      <w:r>
-        <w:rPr>
-          <w:sz w:val="24"/>
-          <w:szCs w:val="24"/>
-        </w:rPr>
-        <w:t xml:space="preserve"> Uncontrol components means that if we want a value we need to reach the DOM and extract the value from ther</w:t>
+        <w:t xml:space="preserve">: onClick= User click on something; </w:t>
+      </w:r>
+      <w:proofErr w:type="gramStart"/>
+      <w:r>
+        <w:rPr>
+          <w:sz w:val="24"/>
+          <w:szCs w:val="24"/>
+        </w:rPr>
+        <w:t>onChange(</w:t>
+      </w:r>
+      <w:proofErr w:type="gramEnd"/>
+      <w:r>
+        <w:rPr>
+          <w:sz w:val="24"/>
+          <w:szCs w:val="24"/>
+        </w:rPr>
+        <w:t xml:space="preserve">user changes text in an input); onSubmit(User submits a form). This function accepts a reference to a </w:t>
+      </w:r>
+      <w:proofErr w:type="gramStart"/>
+      <w:r>
+        <w:rPr>
+          <w:sz w:val="24"/>
+          <w:szCs w:val="24"/>
+        </w:rPr>
+        <w:t>function(</w:t>
+      </w:r>
+      <w:proofErr w:type="gramEnd"/>
+      <w:r>
+        <w:rPr>
+          <w:sz w:val="24"/>
+          <w:szCs w:val="24"/>
+        </w:rPr>
+        <w:t>a callback function)</w:t>
+      </w:r>
+    </w:p>
+    <w:p>
+      <w:pPr>
+        <w:pStyle w:val="ListParagraph"/>
+        <w:numPr>
+          <w:ilvl w:val="0"/>
+          <w:numId w:val="11"/>
+        </w:numPr>
+        <w:rPr>
+          <w:sz w:val="24"/>
+          <w:szCs w:val="24"/>
+        </w:rPr>
+      </w:pPr>
+      <w:r>
+        <w:rPr>
+          <w:sz w:val="24"/>
+          <w:szCs w:val="24"/>
+        </w:rPr>
+        <w:t xml:space="preserve">Control components vs Uncontroll components: Ex. Saving the input value into a state property and overwriting the value back to the input. After that we can control what is shown for the </w:t>
+      </w:r>
+      <w:proofErr w:type="gramStart"/>
+      <w:r>
+        <w:rPr>
+          <w:sz w:val="24"/>
+          <w:szCs w:val="24"/>
+        </w:rPr>
+        <w:t>user(</w:t>
+      </w:r>
+      <w:proofErr w:type="gramEnd"/>
+      <w:r>
+        <w:rPr>
+          <w:sz w:val="24"/>
+          <w:szCs w:val="24"/>
+        </w:rPr>
+        <w:t>like only capitalized text).</w:t>
+      </w:r>
+      <w:r>
+        <w:rPr>
+          <w:sz w:val="24"/>
+          <w:szCs w:val="24"/>
+        </w:rPr>
+        <w:t xml:space="preserve"> Uncontrol components means that if we want a </w:t>
+      </w:r>
+      <w:proofErr w:type="gramStart"/>
+      <w:r>
+        <w:rPr>
+          <w:sz w:val="24"/>
+          <w:szCs w:val="24"/>
+        </w:rPr>
+        <w:t>value</w:t>
+      </w:r>
+      <w:proofErr w:type="gramEnd"/>
+      <w:r>
+        <w:rPr>
+          <w:sz w:val="24"/>
+          <w:szCs w:val="24"/>
+        </w:rPr>
+        <w:t xml:space="preserve"> we need to reach the DOM and extract the value from ther</w:t>
       </w:r>
       <w:r>
         <w:rPr>
@@ -939,33 +1548,66 @@
           <w:sz w:val="24"/>
           <w:szCs w:val="24"/>
         </w:rPr>
-        <w:t>To access the props from a class component we need to refer it with this.props….</w:t>
-      </w:r>
-      <w:r>
-        <w:rPr>
-          <w:sz w:val="24"/>
-          <w:szCs w:val="24"/>
-        </w:rPr>
-        <w:t xml:space="preserve"> We can pass a prop from child to parent when passing the prop from parent to child, and then calling the method from the child as this.props.onSubmitParent(this.state.term)</w:t>
-      </w:r>
-    </w:p>
-    <w:p>
-      <w:pPr>
-        <w:pStyle w:val="ListParagraph"/>
-        <w:numPr>
-          <w:ilvl w:val="0"/>
-          <w:numId w:val="11"/>
-        </w:numPr>
-        <w:rPr>
-          <w:sz w:val="24"/>
-          <w:szCs w:val="24"/>
-        </w:rPr>
-      </w:pPr>
-      <w:r>
-        <w:rPr>
-          <w:sz w:val="24"/>
-          <w:szCs w:val="24"/>
-        </w:rPr>
+        <w:t xml:space="preserve">To access the props from a class component we need to refer it with </w:t>
+      </w:r>
+      <w:proofErr w:type="gramStart"/>
+      <w:r>
+        <w:rPr>
+          <w:sz w:val="24"/>
+          <w:szCs w:val="24"/>
+        </w:rPr>
+        <w:t>this.props</w:t>
+      </w:r>
+      <w:proofErr w:type="gramEnd"/>
+      <w:r>
+        <w:rPr>
+          <w:sz w:val="24"/>
+          <w:szCs w:val="24"/>
+        </w:rPr>
+        <w:t>….</w:t>
+      </w:r>
+      <w:r>
+        <w:rPr>
+          <w:sz w:val="24"/>
+          <w:szCs w:val="24"/>
+        </w:rPr>
+        <w:t xml:space="preserve"> We can pass a prop from child to parent when passing the prop from parent to child, and then calling the method from the child as </w:t>
+      </w:r>
+      <w:proofErr w:type="gramStart"/>
+      <w:r>
+        <w:rPr>
+          <w:sz w:val="24"/>
+          <w:szCs w:val="24"/>
+        </w:rPr>
+        <w:t>this.props</w:t>
+      </w:r>
+      <w:proofErr w:type="gramEnd"/>
+      <w:r>
+        <w:rPr>
+          <w:sz w:val="24"/>
+          <w:szCs w:val="24"/>
+        </w:rPr>
+        <w:t>.onSubmitParent(this.state.term)</w:t>
+      </w:r>
+    </w:p>
+    <w:p>
+      <w:pPr>
+        <w:pStyle w:val="ListParagraph"/>
+        <w:numPr>
+          <w:ilvl w:val="0"/>
+          <w:numId w:val="11"/>
+        </w:numPr>
+        <w:rPr>
+          <w:sz w:val="24"/>
+          <w:szCs w:val="24"/>
+        </w:rPr>
+      </w:pPr>
+      <w:r>
+        <w:rPr>
+          <w:sz w:val="24"/>
+          <w:szCs w:val="24"/>
+        </w:rPr>
+        <w:lastRenderedPageBreak/>
         <w:t>Using axios instead of fetch for making request to an API</w:t>
       </w:r>
     </w:p>
@@ -986,7 +1628,23 @@
           <w:sz w:val="24"/>
           <w:szCs w:val="24"/>
         </w:rPr>
-        <w:t>For list of elements we should add a key</w:t>
+        <w:t xml:space="preserve">For list of </w:t>
+      </w:r>
+      <w:proofErr w:type="gramStart"/>
+      <w:r>
+        <w:rPr>
+          <w:sz w:val="24"/>
+          <w:szCs w:val="24"/>
+        </w:rPr>
+        <w:t>elements</w:t>
+      </w:r>
+      <w:proofErr w:type="gramEnd"/>
+      <w:r>
+        <w:rPr>
+          <w:sz w:val="24"/>
+          <w:szCs w:val="24"/>
+        </w:rPr>
+        <w:t xml:space="preserve"> we should add a key</w:t>
       </w:r>
       <w:r>
         <w:rPr>
@@ -1020,14 +1678,770 @@
           <w:sz w:val="24"/>
           <w:szCs w:val="24"/>
         </w:rPr>
-        <w:t>React Refs: gives access to a single DOM element; -We create refs in the constructor, assign them to instance variables, then pass to a particular JSX element as props</w:t>
-      </w:r>
-      <w:r>
-        <w:rPr>
-          <w:sz w:val="24"/>
-          <w:szCs w:val="24"/>
-        </w:rPr>
-        <w:t>(&lt;img ref={this.imageRef}</w:t>
+        <w:t>React Refs</w:t>
+      </w:r>
+      <w:r>
+        <w:rPr>
+          <w:sz w:val="24"/>
+          <w:szCs w:val="24"/>
+        </w:rPr>
+        <w:t>??</w:t>
+      </w:r>
+      <w:r>
+        <w:rPr>
+          <w:sz w:val="24"/>
+          <w:szCs w:val="24"/>
+        </w:rPr>
+        <w:t xml:space="preserve">: gives access to a single DOM element; -We create refs in the constructor, assign them to instance variables, then pass to a particular JSX element as </w:t>
+      </w:r>
+      <w:proofErr w:type="gramStart"/>
+      <w:r>
+        <w:rPr>
+          <w:sz w:val="24"/>
+          <w:szCs w:val="24"/>
+        </w:rPr>
+        <w:t>props</w:t>
+      </w:r>
+      <w:r>
+        <w:rPr>
+          <w:sz w:val="24"/>
+          <w:szCs w:val="24"/>
+        </w:rPr>
+        <w:t>(</w:t>
+      </w:r>
+      <w:proofErr w:type="gramEnd"/>
+      <w:r>
+        <w:rPr>
+          <w:sz w:val="24"/>
+          <w:szCs w:val="24"/>
+        </w:rPr>
+        <w:t>&lt;img ref={this.imageRef}</w:t>
+      </w:r>
+    </w:p>
+    <w:p>
+      <w:pPr>
+        <w:pStyle w:val="ListParagraph"/>
+        <w:numPr>
+          <w:ilvl w:val="0"/>
+          <w:numId w:val="11"/>
+        </w:numPr>
+        <w:rPr>
+          <w:b/>
+          <w:bCs/>
+          <w:sz w:val="28"/>
+          <w:szCs w:val="28"/>
+        </w:rPr>
+      </w:pPr>
+      <w:r>
+        <w:rPr>
+          <w:b/>
+          <w:bCs/>
+          <w:sz w:val="28"/>
+          <w:szCs w:val="28"/>
+        </w:rPr>
+        <w:t>The Hook System</w:t>
+      </w:r>
+      <w:r>
+        <w:rPr>
+          <w:b/>
+          <w:bCs/>
+          <w:sz w:val="28"/>
+          <w:szCs w:val="28"/>
+        </w:rPr>
+        <w:t>-</w:t>
+      </w:r>
+      <w:r>
+        <w:rPr>
+          <w:sz w:val="24"/>
+          <w:szCs w:val="24"/>
+        </w:rPr>
+        <w:t xml:space="preserve">give function components a lot of functionality: useState-&gt;Function that lets you use state in a functional component; -useEffect-&gt;Function that lets you use something like lifecycle methods in a functional component; -useRef-&gt; Function that lets you create a “ref” in a function </w:t>
+      </w:r>
+      <w:proofErr w:type="gramStart"/>
+      <w:r>
+        <w:rPr>
+          <w:sz w:val="24"/>
+          <w:szCs w:val="24"/>
+        </w:rPr>
+        <w:t>component</w:t>
+      </w:r>
+      <w:proofErr w:type="gramEnd"/>
+    </w:p>
+    <w:p>
+      <w:pPr>
+        <w:pStyle w:val="ListParagraph"/>
+        <w:numPr>
+          <w:ilvl w:val="0"/>
+          <w:numId w:val="11"/>
+        </w:numPr>
+        <w:rPr>
+          <w:b/>
+          <w:bCs/>
+          <w:sz w:val="28"/>
+          <w:szCs w:val="28"/>
+        </w:rPr>
+      </w:pPr>
+      <w:r>
+        <w:rPr>
+          <w:sz w:val="24"/>
+          <w:szCs w:val="24"/>
+        </w:rPr>
+        <w:t>Hooks are a way to write reusable code, instead of more classi</w:t>
+      </w:r>
+      <w:r>
+        <w:rPr>
+          <w:sz w:val="24"/>
+          <w:szCs w:val="24"/>
+        </w:rPr>
+        <w:t>c</w:t>
+      </w:r>
+      <w:r>
+        <w:rPr>
+          <w:sz w:val="24"/>
+          <w:szCs w:val="24"/>
+        </w:rPr>
+        <w:t xml:space="preserve"> techniques like </w:t>
+      </w:r>
+      <w:proofErr w:type="gramStart"/>
+      <w:r>
+        <w:rPr>
+          <w:sz w:val="24"/>
+          <w:szCs w:val="24"/>
+        </w:rPr>
+        <w:t>Inheritance</w:t>
+      </w:r>
+      <w:proofErr w:type="gramEnd"/>
+    </w:p>
+    <w:p>
+      <w:pPr>
+        <w:pStyle w:val="ListParagraph"/>
+        <w:numPr>
+          <w:ilvl w:val="0"/>
+          <w:numId w:val="11"/>
+        </w:numPr>
+        <w:rPr>
+          <w:b/>
+          <w:bCs/>
+          <w:sz w:val="28"/>
+          <w:szCs w:val="28"/>
+        </w:rPr>
+      </w:pPr>
+      <w:r>
+        <w:rPr>
+          <w:sz w:val="24"/>
+          <w:szCs w:val="24"/>
+        </w:rPr>
+        <w:t xml:space="preserve">Functions included by react to give more function to the functional components: useState, useEffect, useContext, useReducer, useCallback, useMemo, useRef, useImperativeHandle, useLayoutEffect, </w:t>
+      </w:r>
+      <w:proofErr w:type="gramStart"/>
+      <w:r>
+        <w:rPr>
+          <w:sz w:val="24"/>
+          <w:szCs w:val="24"/>
+        </w:rPr>
+        <w:t>usedDebugValue;</w:t>
+      </w:r>
+      <w:proofErr w:type="gramEnd"/>
+    </w:p>
+    <w:p>
+      <w:pPr>
+        <w:pStyle w:val="ListParagraph"/>
+        <w:numPr>
+          <w:ilvl w:val="0"/>
+          <w:numId w:val="11"/>
+        </w:numPr>
+        <w:rPr>
+          <w:b/>
+          <w:bCs/>
+          <w:sz w:val="28"/>
+          <w:szCs w:val="28"/>
+        </w:rPr>
+      </w:pPr>
+      <w:r>
+        <w:rPr>
+          <w:sz w:val="24"/>
+          <w:szCs w:val="24"/>
+        </w:rPr>
+        <w:t xml:space="preserve">We can </w:t>
+      </w:r>
+      <w:proofErr w:type="gramStart"/>
+      <w:r>
+        <w:rPr>
+          <w:sz w:val="24"/>
+          <w:szCs w:val="24"/>
+        </w:rPr>
+        <w:t>build  Custom</w:t>
+      </w:r>
+      <w:proofErr w:type="gramEnd"/>
+      <w:r>
+        <w:rPr>
+          <w:sz w:val="24"/>
+          <w:szCs w:val="24"/>
+        </w:rPr>
+        <w:t xml:space="preserve"> </w:t>
+      </w:r>
+      <w:r>
+        <w:rPr>
+          <w:sz w:val="24"/>
+          <w:szCs w:val="24"/>
+        </w:rPr>
+        <w:t>Hook</w:t>
+      </w:r>
+      <w:r>
+        <w:rPr>
+          <w:sz w:val="24"/>
+          <w:szCs w:val="24"/>
+        </w:rPr>
+        <w:t>s</w:t>
+      </w:r>
+      <w:r>
+        <w:rPr>
+          <w:sz w:val="24"/>
+          <w:szCs w:val="24"/>
+        </w:rPr>
+        <w:t xml:space="preserve"> that use the react hooks to make the code more reusable</w:t>
+      </w:r>
+    </w:p>
+    <w:p>
+      <w:pPr>
+        <w:pStyle w:val="ListParagraph"/>
+        <w:numPr>
+          <w:ilvl w:val="0"/>
+          <w:numId w:val="11"/>
+        </w:numPr>
+        <w:rPr>
+          <w:b/>
+          <w:bCs/>
+          <w:sz w:val="28"/>
+          <w:szCs w:val="28"/>
+        </w:rPr>
+      </w:pPr>
+      <w:r>
+        <w:rPr>
+          <w:sz w:val="24"/>
+          <w:szCs w:val="24"/>
+        </w:rPr>
+        <w:t xml:space="preserve">Using </w:t>
+      </w:r>
+      <w:r>
+        <w:rPr>
+          <w:sz w:val="24"/>
+          <w:szCs w:val="24"/>
+        </w:rPr>
+        <w:t>“</w:t>
+      </w:r>
+      <w:r>
+        <w:rPr>
+          <w:sz w:val="24"/>
+          <w:szCs w:val="24"/>
+        </w:rPr>
+        <w:t>useState</w:t>
+      </w:r>
+      <w:r>
+        <w:rPr>
+          <w:sz w:val="24"/>
+          <w:szCs w:val="24"/>
+        </w:rPr>
+        <w:t>”</w:t>
+      </w:r>
+      <w:r>
+        <w:rPr>
+          <w:sz w:val="24"/>
+          <w:szCs w:val="24"/>
+        </w:rPr>
+        <w:t xml:space="preserve"> (</w:t>
+      </w:r>
+      <w:r>
+        <w:rPr>
+          <w:sz w:val="24"/>
+          <w:szCs w:val="24"/>
+        </w:rPr>
+        <w:t>destructuring -&gt;</w:t>
+      </w:r>
+      <w:r>
+        <w:rPr>
+          <w:sz w:val="24"/>
+          <w:szCs w:val="24"/>
+        </w:rPr>
+        <w:t xml:space="preserve"> </w:t>
+      </w:r>
+      <w:proofErr w:type="gramStart"/>
+      <w:r>
+        <w:rPr>
+          <w:sz w:val="24"/>
+          <w:szCs w:val="24"/>
+        </w:rPr>
+        <w:t>const[</w:t>
+      </w:r>
+      <w:proofErr w:type="gramEnd"/>
+      <w:r>
+        <w:rPr>
+          <w:sz w:val="24"/>
+          <w:szCs w:val="24"/>
+        </w:rPr>
+        <w:t>activeIndex(piece of state), setActiveindex(Function to change this piece of state)] = useState(null(Initial value for this piece of state))</w:t>
+      </w:r>
+    </w:p>
+    <w:p>
+      <w:pPr>
+        <w:pStyle w:val="ListParagraph"/>
+        <w:numPr>
+          <w:ilvl w:val="0"/>
+          <w:numId w:val="11"/>
+        </w:numPr>
+        <w:rPr>
+          <w:b/>
+          <w:bCs/>
+          <w:sz w:val="28"/>
+          <w:szCs w:val="28"/>
+        </w:rPr>
+      </w:pPr>
+      <w:r>
+        <w:rPr>
+          <w:sz w:val="24"/>
+          <w:szCs w:val="24"/>
+        </w:rPr>
+        <w:t xml:space="preserve">For multiple pieces of </w:t>
+      </w:r>
+      <w:proofErr w:type="gramStart"/>
+      <w:r>
+        <w:rPr>
+          <w:sz w:val="24"/>
+          <w:szCs w:val="24"/>
+        </w:rPr>
+        <w:t>state</w:t>
+      </w:r>
+      <w:proofErr w:type="gramEnd"/>
+      <w:r>
+        <w:rPr>
+          <w:sz w:val="24"/>
+          <w:szCs w:val="24"/>
+        </w:rPr>
+        <w:t xml:space="preserve"> they must be declared one by one, not like in a class component</w:t>
+      </w:r>
+    </w:p>
+    <w:p>
+      <w:pPr>
+        <w:pStyle w:val="ListParagraph"/>
+        <w:numPr>
+          <w:ilvl w:val="0"/>
+          <w:numId w:val="11"/>
+        </w:numPr>
+        <w:rPr>
+          <w:b/>
+          <w:bCs/>
+          <w:sz w:val="28"/>
+          <w:szCs w:val="28"/>
+        </w:rPr>
+      </w:pPr>
+      <w:r>
+        <w:rPr>
+          <w:sz w:val="24"/>
+          <w:szCs w:val="24"/>
+        </w:rPr>
+        <w:t>When the function to set the state the function component will be rerendered</w:t>
+      </w:r>
+    </w:p>
+    <w:p>
+      <w:pPr>
+        <w:pStyle w:val="ListParagraph"/>
+        <w:numPr>
+          <w:ilvl w:val="0"/>
+          <w:numId w:val="11"/>
+        </w:numPr>
+        <w:rPr>
+          <w:b/>
+          <w:bCs/>
+          <w:sz w:val="28"/>
+          <w:szCs w:val="28"/>
+        </w:rPr>
+      </w:pPr>
+      <w:r>
+        <w:rPr>
+          <w:sz w:val="24"/>
+          <w:szCs w:val="24"/>
+        </w:rPr>
+        <w:t>“useEffect” Allows function components to use something like lifecycle methods. We configure the hook to run some code automatically in one of three scenarios:</w:t>
+      </w:r>
+      <w:proofErr w:type="gramStart"/>
+      <w:r>
+        <w:rPr>
+          <w:sz w:val="24"/>
+          <w:szCs w:val="24"/>
+        </w:rPr>
+        <w:t>1.When</w:t>
+      </w:r>
+      <w:proofErr w:type="gramEnd"/>
+      <w:r>
+        <w:rPr>
+          <w:sz w:val="24"/>
+          <w:szCs w:val="24"/>
+        </w:rPr>
+        <w:t xml:space="preserve"> the component is rendered for the first time only. 2.When the component is rendered for the first time and whenever it rerenders. 3.When the component is rendered for the first time and whenever it rerenders and some piece of data has changed</w:t>
+      </w:r>
+      <w:r>
+        <w:rPr>
+          <w:sz w:val="24"/>
+          <w:szCs w:val="24"/>
+        </w:rPr>
+        <w:t xml:space="preserve">. </w:t>
+      </w:r>
+    </w:p>
+    <w:p>
+      <w:pPr>
+        <w:pStyle w:val="ListParagraph"/>
+        <w:numPr>
+          <w:ilvl w:val="0"/>
+          <w:numId w:val="11"/>
+        </w:numPr>
+        <w:rPr>
+          <w:b/>
+          <w:bCs/>
+          <w:sz w:val="28"/>
+          <w:szCs w:val="28"/>
+        </w:rPr>
+      </w:pPr>
+      <w:proofErr w:type="gramStart"/>
+      <w:r>
+        <w:rPr>
+          <w:sz w:val="24"/>
+          <w:szCs w:val="24"/>
+        </w:rPr>
+        <w:t>useEffect(</w:t>
+      </w:r>
+      <w:proofErr w:type="gramEnd"/>
+      <w:r>
+        <w:rPr>
+          <w:sz w:val="24"/>
+          <w:szCs w:val="24"/>
+        </w:rPr>
+        <w:t xml:space="preserve">function, secondArgument). SecondArgument: </w:t>
+      </w:r>
+      <w:proofErr w:type="gramStart"/>
+      <w:r>
+        <w:rPr>
+          <w:sz w:val="24"/>
+          <w:szCs w:val="24"/>
+        </w:rPr>
+        <w:t>1.[</w:t>
+      </w:r>
+      <w:proofErr w:type="gramEnd"/>
+      <w:r>
+        <w:rPr>
+          <w:sz w:val="24"/>
+          <w:szCs w:val="24"/>
+        </w:rPr>
+        <w:t>]-&gt;Run at initial render; 2. Nothing-&gt;Run at initial render and run after every renderer; 3.[data]-&gt;Run at initial render and Run after very rerender if  data has changed since last render</w:t>
+      </w:r>
+    </w:p>
+    <w:p>
+      <w:pPr>
+        <w:pStyle w:val="ListParagraph"/>
+        <w:numPr>
+          <w:ilvl w:val="0"/>
+          <w:numId w:val="11"/>
+        </w:numPr>
+        <w:rPr>
+          <w:b/>
+          <w:bCs/>
+          <w:sz w:val="28"/>
+          <w:szCs w:val="28"/>
+        </w:rPr>
+      </w:pPr>
+      <w:r>
+        <w:rPr>
+          <w:sz w:val="24"/>
+          <w:szCs w:val="24"/>
+        </w:rPr>
+        <w:t>using async functions to request data in the useEffect: need to use the inner function as async await, using promises or using async/await but with IFFI functions. Can’t use await function for the useEffect function</w:t>
+      </w:r>
+      <w:r>
+        <w:rPr>
+          <w:sz w:val="24"/>
+          <w:szCs w:val="24"/>
+        </w:rPr>
+        <w:t xml:space="preserve"> </w:t>
+      </w:r>
+      <w:proofErr w:type="gramStart"/>
+      <w:r>
+        <w:rPr>
+          <w:sz w:val="24"/>
+          <w:szCs w:val="24"/>
+        </w:rPr>
+        <w:t>directly</w:t>
+      </w:r>
+      <w:proofErr w:type="gramEnd"/>
+    </w:p>
+    <w:p>
+      <w:pPr>
+        <w:pStyle w:val="ListParagraph"/>
+        <w:numPr>
+          <w:ilvl w:val="0"/>
+          <w:numId w:val="11"/>
+        </w:numPr>
+        <w:rPr>
+          <w:b/>
+          <w:bCs/>
+          <w:sz w:val="28"/>
+          <w:szCs w:val="28"/>
+        </w:rPr>
+      </w:pPr>
+      <w:r>
+        <w:rPr>
+          <w:sz w:val="24"/>
+          <w:szCs w:val="24"/>
+        </w:rPr>
+        <w:t xml:space="preserve">XSS attacks in react when using </w:t>
+      </w:r>
+      <w:r>
+        <w:rPr>
+          <w:sz w:val="24"/>
+          <w:szCs w:val="24"/>
+        </w:rPr>
+        <w:t>dangerouslySetInnerHTML</w:t>
+      </w:r>
+      <w:proofErr w:type="gramStart"/>
+      <w:r>
+        <w:rPr>
+          <w:sz w:val="24"/>
+          <w:szCs w:val="24"/>
+        </w:rPr>
+        <w:t>={</w:t>
+      </w:r>
+      <w:proofErr w:type="gramEnd"/>
+      <w:r>
+        <w:rPr>
+          <w:sz w:val="24"/>
+          <w:szCs w:val="24"/>
+        </w:rPr>
+        <w:t>{ __html: result.snippet }}</w:t>
+      </w:r>
+      <w:r>
+        <w:rPr>
+          <w:sz w:val="24"/>
+          <w:szCs w:val="24"/>
+        </w:rPr>
+        <w:t>(transforming the string into</w:t>
+      </w:r>
+      <w:r>
+        <w:rPr>
+          <w:sz w:val="24"/>
+          <w:szCs w:val="24"/>
+        </w:rPr>
+        <w:t xml:space="preserve"> inner</w:t>
+      </w:r>
+      <w:r>
+        <w:rPr>
+          <w:sz w:val="24"/>
+          <w:szCs w:val="24"/>
+        </w:rPr>
+        <w:t xml:space="preserve"> html)</w:t>
+      </w:r>
+      <w:r>
+        <w:rPr>
+          <w:sz w:val="24"/>
+          <w:szCs w:val="24"/>
+        </w:rPr>
+        <w:t xml:space="preserve">. Use only when the request is done from a trusted </w:t>
+      </w:r>
+      <w:proofErr w:type="gramStart"/>
+      <w:r>
+        <w:rPr>
+          <w:sz w:val="24"/>
+          <w:szCs w:val="24"/>
+        </w:rPr>
+        <w:t>API</w:t>
+      </w:r>
+      <w:proofErr w:type="gramEnd"/>
+    </w:p>
+    <w:p>
+      <w:pPr>
+        <w:pStyle w:val="ListParagraph"/>
+        <w:numPr>
+          <w:ilvl w:val="0"/>
+          <w:numId w:val="11"/>
+        </w:numPr>
+        <w:rPr>
+          <w:b/>
+          <w:bCs/>
+          <w:sz w:val="28"/>
+          <w:szCs w:val="28"/>
+        </w:rPr>
+      </w:pPr>
+      <w:r>
+        <w:rPr>
+          <w:sz w:val="24"/>
+          <w:szCs w:val="24"/>
+        </w:rPr>
+        <w:lastRenderedPageBreak/>
+        <w:t>The useEffect can return a function that will be called before the useEffect is called second time</w:t>
+      </w:r>
+      <w:r>
+        <w:rPr>
+          <w:noProof/>
+          <w:sz w:val="24"/>
+          <w:szCs w:val="24"/>
+        </w:rPr>
+        <w:drawing>
+          <wp:inline distT="0" distB="0" distL="0" distR="0" wp14:anchorId="0AEA388E" wp14:editId="5B563901">
+            <wp:extent cx="5219497" cy="2038350"/>
+            <wp:effectExtent l="0" t="0" r="635" b="0"/>
+            <wp:docPr id="1" name="Picture 1"/>
+            <wp:cNvGraphicFramePr>
+              <a:graphicFrameLocks xmlns:a="http://schemas.openxmlformats.org/drawingml/2006/main" noChangeAspect="1"/>
+            </wp:cNvGraphicFramePr>
+            <a:graphic xmlns:a="http://schemas.openxmlformats.org/drawingml/2006/main">
+              <a:graphicData uri="http://schemas.openxmlformats.org/drawingml/2006/picture">
+                <pic:pic xmlns:pic="http://schemas.openxmlformats.org/drawingml/2006/picture">
+                  <pic:nvPicPr>
+                    <pic:cNvPr id="0" name="Picture 1"/>
+                    <pic:cNvPicPr>
+                      <a:picLocks noChangeAspect="1" noChangeArrowheads="1"/>
+                    </pic:cNvPicPr>
+                  </pic:nvPicPr>
+                  <pic:blipFill>
+                    <a:blip r:embed="rId6">
+                      <a:extLst>
+                        <a:ext uri="{28A0092B-C50C-407E-A947-70E740481C1C}">
+                          <a14:useLocalDpi xmlns:a14="http://schemas.microsoft.com/office/drawing/2010/main" val="0"/>
+                        </a:ext>
+                      </a:extLst>
+                    </a:blip>
+                    <a:srcRect/>
+                    <a:stretch>
+                      <a:fillRect/>
+                    </a:stretch>
+                  </pic:blipFill>
+                  <pic:spPr bwMode="auto">
+                    <a:xfrm>
+                      <a:off x="0" y="0"/>
+                      <a:ext cx="5303469" cy="2071143"/>
+                    </a:xfrm>
+                    <a:prstGeom prst="rect">
+                      <a:avLst/>
+                    </a:prstGeom>
+                    <a:noFill/>
+                    <a:ln>
+                      <a:noFill/>
+                    </a:ln>
+                  </pic:spPr>
+                </pic:pic>
+              </a:graphicData>
+            </a:graphic>
+          </wp:inline>
+        </w:drawing>
+      </w:r>
+    </w:p>
+    <w:p>
+      <w:pPr>
+        <w:pStyle w:val="ListParagraph"/>
+        <w:numPr>
+          <w:ilvl w:val="0"/>
+          <w:numId w:val="11"/>
+        </w:numPr>
+        <w:rPr>
+          <w:b/>
+          <w:bCs/>
+          <w:sz w:val="28"/>
+          <w:szCs w:val="28"/>
+        </w:rPr>
+      </w:pPr>
+      <w:r>
+        <w:rPr>
+          <w:sz w:val="24"/>
+          <w:szCs w:val="24"/>
+        </w:rPr>
+        <w:t>When referencing to a piece of state or a prop than you should reference it in the dependency array of the useEffect</w:t>
+      </w:r>
+    </w:p>
+    <w:p>
+      <w:pPr>
+        <w:pStyle w:val="ListParagraph"/>
+        <w:numPr>
+          <w:ilvl w:val="0"/>
+          <w:numId w:val="11"/>
+        </w:numPr>
+        <w:rPr>
+          <w:b/>
+          <w:bCs/>
+          <w:sz w:val="28"/>
+          <w:szCs w:val="28"/>
+        </w:rPr>
+      </w:pPr>
+      <w:r>
+        <w:rPr>
+          <w:sz w:val="24"/>
+          <w:szCs w:val="24"/>
+        </w:rPr>
+        <w:t xml:space="preserve">If using addEventListener for an element that event is called first and after that the wired React element is </w:t>
+      </w:r>
+      <w:proofErr w:type="gramStart"/>
+      <w:r>
+        <w:rPr>
+          <w:sz w:val="24"/>
+          <w:szCs w:val="24"/>
+        </w:rPr>
+        <w:t>called(</w:t>
+      </w:r>
+      <w:proofErr w:type="gramEnd"/>
+      <w:r>
+        <w:rPr>
+          <w:sz w:val="24"/>
+          <w:szCs w:val="24"/>
+        </w:rPr>
+        <w:t>JSX)</w:t>
+      </w:r>
+      <w:r>
+        <w:rPr>
+          <w:sz w:val="24"/>
+          <w:szCs w:val="24"/>
+        </w:rPr>
+        <w:t>…so the bubbling up is not longer working as expected</w:t>
+      </w:r>
+    </w:p>
+    <w:p>
+      <w:pPr>
+        <w:pStyle w:val="ListParagraph"/>
+        <w:numPr>
+          <w:ilvl w:val="0"/>
+          <w:numId w:val="11"/>
+        </w:numPr>
+        <w:rPr>
+          <w:b/>
+          <w:bCs/>
+          <w:sz w:val="28"/>
+          <w:szCs w:val="28"/>
+        </w:rPr>
+      </w:pPr>
+      <w:r>
+        <w:rPr>
+          <w:sz w:val="24"/>
+          <w:szCs w:val="24"/>
+        </w:rPr>
+        <w:t xml:space="preserve">useRef allows us to get a direct reference to a DOM </w:t>
+      </w:r>
+      <w:proofErr w:type="gramStart"/>
+      <w:r>
+        <w:rPr>
+          <w:sz w:val="24"/>
+          <w:szCs w:val="24"/>
+        </w:rPr>
+        <w:t>element.(</w:t>
+      </w:r>
+      <w:proofErr w:type="gramEnd"/>
+      <w:r>
+        <w:rPr>
+          <w:sz w:val="24"/>
+          <w:szCs w:val="24"/>
+        </w:rPr>
+        <w:t>get the first element of the component wanted)</w:t>
+      </w:r>
+      <w:r>
+        <w:rPr>
+          <w:sz w:val="24"/>
+          <w:szCs w:val="24"/>
+        </w:rPr>
+        <w:t>-&gt;const ref=useRef();ref={ref};console.log(ref.current)</w:t>
       </w:r>
     </w:p>
     <w:sectPr>
@@ -1881,8 +3295,8 @@
   <w:abstractNum w:abstractNumId="8" w15:restartNumberingAfterBreak="0">
     <w:nsid w:val="50DB396D"/>
     <w:multiLevelType w:val="hybridMultilevel"/>
-    <w:tmpl w:val="9CB69C14"/>
-    <w:lvl w:ilvl="0" w:tplc="0409000F">
+    <w:tmpl w:val="54884D52"/>
+    <w:lvl w:ilvl="0" w:tplc="D2B4EE32">
       <w:start w:val="1"/>
       <w:numFmt w:val="decimal"/>
       <w:lvlText w:val="%1."/>
@@ -1890,6 +3304,12 @@
       <w:pPr>
         <w:ind w:left="720" w:hanging="360"/>
       </w:pPr>
+      <w:rPr>
+        <w:b w:val="0"/>
+        <w:bCs w:val="0"/>
+        <w:sz w:val="24"/>
+        <w:szCs w:val="24"/>
+      </w:rPr>
     </w:lvl>
     <w:lvl w:ilvl="1" w:tplc="04090019" w:tentative="1">
       <w:start w:val="1"/>

</xml_diff>

<commit_message>
added react-with-redux on simple song list project section
</commit_message>
<xml_diff>
--- a/React Theory.docx
+++ b/React Theory.docx
@@ -2183,6 +2183,13 @@
           <w:szCs w:val="24"/>
         </w:rPr>
         <w:t>eact work with Redux? There are 2 components from redux-react library(Provider and Connect. Every time the data saved in reducers is changed, the Provider inform the Connect with the help of context. Every time the action Creator is called to store the data, the Connect component(function, tag) pass down the props so that the component that implements the Connect can use them.</w:t>
+      </w:r>
+      <w:r>
+        <w:rPr>
+          <w:sz w:val="24"/>
+          <w:szCs w:val="24"/>
+        </w:rPr>
+        <w:t xml:space="preserve"> The state is defined when using the combineReducers(that makes an object with pairs of keys which are the names of the properties of the state and the values which are functions)</w:t>
       </w:r>
     </w:p>
     <w:p>
@@ -2266,6 +2273,26 @@
           <w:szCs w:val="24"/>
         </w:rPr>
         <w:t>Named exports are set by marking the functions with export directly, and they are imported with the curly braces. The default exports are set by exporting default functions and are imported with just a name from a directory.</w:t>
+      </w:r>
+    </w:p>
+    <w:p>
+      <w:pPr>
+        <w:pStyle w:val="ListParagraph"/>
+        <w:numPr>
+          <w:ilvl w:val="0"/>
+          <w:numId w:val="11"/>
+        </w:numPr>
+        <w:rPr>
+          <w:sz w:val="24"/>
+          <w:szCs w:val="24"/>
+        </w:rPr>
+      </w:pPr>
+      <w:r>
+        <w:rPr>
+          <w:sz w:val="24"/>
+          <w:szCs w:val="24"/>
+        </w:rPr>
+        <w:t>Redux is not magic: need to do a lot of wiring: Redux does not automatically detect action creators being called; Redux dows not automatically detect a function returning an object that is an “action”. The action must be passed into the “connect” component as a function inside the object, and the connect takes the functions inside the object and wrap it up into a bigger function and call the dispatch for use in order to change the state.</w:t>
       </w:r>
     </w:p>
     <w:sectPr>

</xml_diff>

<commit_message>
FINISHED Modern React with Redux course
</commit_message>
<xml_diff>
--- a/React Theory.docx
+++ b/React Theory.docx
@@ -3454,6 +3454,13 @@
           <w:szCs w:val="24"/>
         </w:rPr>
         <w:t>Redux(excellent documentation, well-known design patterns, tremendous amount of open source libs) VS. Context(no need for an extra lib, Hard to build a “store” component with cross cutting concerns)</w:t>
+      </w:r>
+      <w:r>
+        <w:rPr>
+          <w:sz w:val="24"/>
+          <w:szCs w:val="24"/>
+        </w:rPr>
+        <w:t>.</w:t>
       </w:r>
     </w:p>
     <w:sectPr>

</xml_diff>